<commit_message>
mere rapport, ny mojo
</commit_message>
<xml_diff>
--- a/Rapport/Rapport/Rapport.docx
+++ b/Rapport/Rapport/Rapport.docx
@@ -5824,10 +5824,7 @@
         <w:pStyle w:val="Brdtekst"/>
       </w:pPr>
       <w:r>
-        <w:t>Spiludvikling kan overordnet set deles op i to kategorier, den ene side er den kunstneriske, som just beskrevet, mens den anden handler om godt købmandsskab. Det er irrelevant om vi producerer verdens bedste spil, hvis vi ikke samtidigt kan formå at få det solgt med profit, derfor skal der laves en markedsanalyse</w:t>
-      </w:r>
-      <w:r>
-        <w:t>, så vi med en vis rimelighed kan konstatere at der rent faktisk findes en køber til vores produkt, og at det spil som vi producerer kan ramme et segment i den samlede køberskare.</w:t>
+        <w:t>Spiludvikling kan overordnet set deles op i to kategorier, den ene side er den kunstneriske, som just beskrevet, mens den anden handler om godt købmandsskab. Det er irrelevant om vi producerer verdens bedste spil, hvis vi ikke samtidigt kan formå at få det solgt med profit, derfor skal der laves en markedsanalyse, så vi med en vis rimelighed kan konstatere at der rent faktisk findes en køber til vores produkt, og at det spil som vi producerer kan ramme et segment i den samlede køberskare.</w:t>
       </w:r>
       <w:r>
         <w:br/>
@@ -5842,10 +5839,8 @@
         <w:pStyle w:val="Brdtekst"/>
       </w:pPr>
       <w:r>
-        <w:t>//NOGET OM VIRKSOMHEDENS RESOURCER.</w:t>
-      </w:r>
-      <w:bookmarkStart w:id="1" w:name="_GoBack"/>
-      <w:bookmarkEnd w:id="1"/>
+        <w:t xml:space="preserve">Efter gennemgangen af det ovennævnte bliver det nødvendigt at tage et skridt tilbage, og vurdere om virksomheden besidder de nødvendige ressourcer for at kunne påbegynde spilproduktion. </w:t>
+      </w:r>
     </w:p>
     <w:p>
       <w:pPr>
@@ -5856,11 +5851,11 @@
       <w:pPr>
         <w:pStyle w:val="Overskrift2"/>
       </w:pPr>
-      <w:bookmarkStart w:id="2" w:name="_Toc387410706"/>
+      <w:bookmarkStart w:id="1" w:name="_Toc387410706"/>
       <w:r>
         <w:t>Problemformulering</w:t>
       </w:r>
-      <w:bookmarkEnd w:id="2"/>
+      <w:bookmarkEnd w:id="1"/>
     </w:p>
     <w:p>
       <w:r>
@@ -5876,9 +5871,39 @@
       <w:pPr>
         <w:pStyle w:val="Overskrift3"/>
       </w:pPr>
-      <w:bookmarkStart w:id="3" w:name="_Toc387410707"/>
+      <w:bookmarkStart w:id="2" w:name="_Toc387410707"/>
       <w:r>
         <w:t>Hovedspørgsmål</w:t>
+      </w:r>
+      <w:bookmarkEnd w:id="2"/>
+    </w:p>
+    <w:p>
+      <w:pPr>
+        <w:pStyle w:val="Listeafsnit"/>
+        <w:numPr>
+          <w:ilvl w:val="0"/>
+          <w:numId w:val="15"/>
+        </w:numPr>
+        <w:spacing w:after="160" w:line="259" w:lineRule="auto"/>
+      </w:pPr>
+      <w:r>
+        <w:t>Hvordan opstartes et bæredygtigt spilfirma.</w:t>
+      </w:r>
+    </w:p>
+    <w:p>
+      <w:pPr>
+        <w:pStyle w:val="Listeafsnit"/>
+        <w:ind w:left="0"/>
+      </w:pPr>
+    </w:p>
+    <w:p>
+      <w:pPr>
+        <w:pStyle w:val="Overskrift3"/>
+      </w:pPr>
+      <w:bookmarkStart w:id="3" w:name="_Toc387410708"/>
+      <w:r>
+        <w:lastRenderedPageBreak/>
+        <w:t>Delspørgsmål</w:t>
       </w:r>
       <w:bookmarkEnd w:id="3"/>
     </w:p>
@@ -5892,25 +5917,8 @@
         <w:spacing w:after="160" w:line="259" w:lineRule="auto"/>
       </w:pPr>
       <w:r>
-        <w:t>Hvordan opstartes et bæredygtigt spilfirma.</w:t>
-      </w:r>
-    </w:p>
-    <w:p>
-      <w:pPr>
-        <w:pStyle w:val="Listeafsnit"/>
-        <w:ind w:left="0"/>
-      </w:pPr>
-    </w:p>
-    <w:p>
-      <w:pPr>
-        <w:pStyle w:val="Overskrift3"/>
-      </w:pPr>
-      <w:bookmarkStart w:id="4" w:name="_Toc387410708"/>
-      <w:r>
-        <w:lastRenderedPageBreak/>
-        <w:t>Delspørgsmål</w:t>
-      </w:r>
-      <w:bookmarkEnd w:id="4"/>
+        <w:t>Hvilke forretningsmæssige initiativer skal virksomheden sætte i værk for at kunne eksistere.</w:t>
+      </w:r>
     </w:p>
     <w:p>
       <w:pPr>
@@ -5922,7 +5930,7 @@
         <w:spacing w:after="160" w:line="259" w:lineRule="auto"/>
       </w:pPr>
       <w:r>
-        <w:t>Hvilke forretningsmæssige initiativer skal virksomheden sætte i værk for at kunne eksistere.</w:t>
+        <w:t>Hvilke tekniske forudsætninger er der bundet op på spilproduktion.</w:t>
       </w:r>
     </w:p>
     <w:p>
@@ -5935,19 +5943,6 @@
         <w:spacing w:after="160" w:line="259" w:lineRule="auto"/>
       </w:pPr>
       <w:r>
-        <w:t>Hvilke tekniske forudsætninger er der bundet op på spilproduktion.</w:t>
-      </w:r>
-    </w:p>
-    <w:p>
-      <w:pPr>
-        <w:pStyle w:val="Listeafsnit"/>
-        <w:numPr>
-          <w:ilvl w:val="0"/>
-          <w:numId w:val="15"/>
-        </w:numPr>
-        <w:spacing w:after="160" w:line="259" w:lineRule="auto"/>
-      </w:pPr>
-      <w:r>
         <w:t>Hvordan designer man et spil.</w:t>
       </w:r>
     </w:p>
@@ -5955,11 +5950,11 @@
       <w:pPr>
         <w:pStyle w:val="Overskrift1"/>
       </w:pPr>
-      <w:bookmarkStart w:id="5" w:name="_Toc387410710"/>
+      <w:bookmarkStart w:id="4" w:name="_Toc387410710"/>
       <w:r>
         <w:t>IT-forundersøgelse</w:t>
       </w:r>
-      <w:bookmarkEnd w:id="5"/>
+      <w:bookmarkEnd w:id="4"/>
     </w:p>
     <w:p>
       <w:r>
@@ -5983,11 +5978,11 @@
       <w:pPr>
         <w:pStyle w:val="Overskrift2"/>
       </w:pPr>
-      <w:bookmarkStart w:id="6" w:name="_Toc387410711"/>
+      <w:bookmarkStart w:id="5" w:name="_Toc387410711"/>
       <w:r>
         <w:t>Nuværende situation</w:t>
       </w:r>
-      <w:bookmarkEnd w:id="6"/>
+      <w:bookmarkEnd w:id="5"/>
     </w:p>
     <w:p>
       <w:r>
@@ -6011,21 +6006,21 @@
       <w:pPr>
         <w:pStyle w:val="Overskrift2"/>
       </w:pPr>
-      <w:bookmarkStart w:id="7" w:name="_Toc387410712"/>
+      <w:bookmarkStart w:id="6" w:name="_Toc387410712"/>
       <w:r>
         <w:t>Strategisk analyse</w:t>
       </w:r>
-      <w:bookmarkEnd w:id="7"/>
+      <w:bookmarkEnd w:id="6"/>
     </w:p>
     <w:p>
       <w:pPr>
         <w:pStyle w:val="Overskrift3"/>
       </w:pPr>
-      <w:bookmarkStart w:id="8" w:name="_Toc387410713"/>
+      <w:bookmarkStart w:id="7" w:name="_Toc387410713"/>
       <w:r>
         <w:t>Virksomhedens interne ressourcer</w:t>
       </w:r>
-      <w:bookmarkEnd w:id="8"/>
+      <w:bookmarkEnd w:id="7"/>
     </w:p>
     <w:p>
       <w:r>
@@ -6036,7 +6031,7 @@
       <w:pPr>
         <w:pStyle w:val="Overskrift3"/>
       </w:pPr>
-      <w:bookmarkStart w:id="9" w:name="_Toc387410714"/>
+      <w:bookmarkStart w:id="8" w:name="_Toc387410714"/>
       <w:r>
         <w:t>Håndgribelige</w:t>
       </w:r>
@@ -6049,7 +6044,7 @@
       <w:r>
         <w:t>sourcer:</w:t>
       </w:r>
-      <w:bookmarkEnd w:id="9"/>
+      <w:bookmarkEnd w:id="8"/>
     </w:p>
     <w:p>
       <w:pPr>
@@ -6217,11 +6212,11 @@
       <w:pPr>
         <w:pStyle w:val="Overskrift3"/>
       </w:pPr>
-      <w:bookmarkStart w:id="10" w:name="_Toc387410715"/>
+      <w:bookmarkStart w:id="9" w:name="_Toc387410715"/>
       <w:r>
         <w:t>Uhåndgribelige ressourcer</w:t>
       </w:r>
-      <w:bookmarkEnd w:id="10"/>
+      <w:bookmarkEnd w:id="9"/>
     </w:p>
     <w:p>
       <w:pPr>
@@ -6263,11 +6258,11 @@
       <w:pPr>
         <w:pStyle w:val="Overskrift3"/>
       </w:pPr>
-      <w:bookmarkStart w:id="11" w:name="_Toc387410716"/>
+      <w:bookmarkStart w:id="10" w:name="_Toc387410716"/>
       <w:r>
         <w:t>Virksomhedens evner</w:t>
       </w:r>
-      <w:bookmarkEnd w:id="11"/>
+      <w:bookmarkEnd w:id="10"/>
     </w:p>
     <w:p>
       <w:pPr>
@@ -6328,11 +6323,11 @@
       <w:pPr>
         <w:pStyle w:val="Overskrift3"/>
       </w:pPr>
-      <w:bookmarkStart w:id="12" w:name="_Toc387410717"/>
+      <w:bookmarkStart w:id="11" w:name="_Toc387410717"/>
       <w:r>
         <w:t>Kernekompetence</w:t>
       </w:r>
-      <w:bookmarkEnd w:id="12"/>
+      <w:bookmarkEnd w:id="11"/>
     </w:p>
     <w:p>
       <w:r>
@@ -6351,11 +6346,11 @@
       <w:pPr>
         <w:pStyle w:val="Overskrift3"/>
       </w:pPr>
-      <w:bookmarkStart w:id="13" w:name="_Toc387410718"/>
+      <w:bookmarkStart w:id="12" w:name="_Toc387410718"/>
       <w:r>
         <w:t>Kerneydelse</w:t>
       </w:r>
-      <w:bookmarkEnd w:id="13"/>
+      <w:bookmarkEnd w:id="12"/>
     </w:p>
     <w:p>
       <w:r>
@@ -6370,12 +6365,12 @@
       <w:pPr>
         <w:pStyle w:val="Overskrift3"/>
       </w:pPr>
-      <w:bookmarkStart w:id="14" w:name="_Toc387410719"/>
+      <w:bookmarkStart w:id="13" w:name="_Toc387410719"/>
       <w:r>
         <w:lastRenderedPageBreak/>
         <w:t>Eventuelle sekundære ydelser</w:t>
       </w:r>
-      <w:bookmarkEnd w:id="14"/>
+      <w:bookmarkEnd w:id="13"/>
     </w:p>
     <w:p>
       <w:r>
@@ -6391,11 +6386,11 @@
       <w:pPr>
         <w:pStyle w:val="Overskrift3"/>
       </w:pPr>
-      <w:bookmarkStart w:id="15" w:name="_Toc387410720"/>
+      <w:bookmarkStart w:id="14" w:name="_Toc387410720"/>
       <w:r>
         <w:t>Virksomhedens eksterne miljø</w:t>
       </w:r>
-      <w:bookmarkEnd w:id="15"/>
+      <w:bookmarkEnd w:id="14"/>
     </w:p>
     <w:p>
       <w:pPr>
@@ -6524,9 +6519,23 @@
       <w:r>
         <w:t xml:space="preserve">Samlet set er kundegrundlaget massivt. Der er solgt mere end 700 mio Apple devices (tlf og </w:t>
       </w:r>
+      <w:commentRangeStart w:id="15"/>
+      <w:r>
+        <w:t>pads</w:t>
+      </w:r>
+      <w:commentRangeEnd w:id="15"/>
+      <w:r>
+        <w:rPr>
+          <w:rStyle w:val="Kommentarhenvisning"/>
+        </w:rPr>
+        <w:commentReference w:id="15"/>
+      </w:r>
+      <w:r>
+        <w:t xml:space="preserve">), og på Android siden er tallet formentligt omkring en </w:t>
+      </w:r>
       <w:commentRangeStart w:id="16"/>
       <w:r>
-        <w:t>pads</w:t>
+        <w:t>milliard</w:t>
       </w:r>
       <w:commentRangeEnd w:id="16"/>
       <w:r>
@@ -6534,20 +6543,6 @@
           <w:rStyle w:val="Kommentarhenvisning"/>
         </w:rPr>
         <w:commentReference w:id="16"/>
-      </w:r>
-      <w:r>
-        <w:t xml:space="preserve">), og på Android siden er tallet formentligt omkring en </w:t>
-      </w:r>
-      <w:commentRangeStart w:id="17"/>
-      <w:r>
-        <w:t>milliard</w:t>
-      </w:r>
-      <w:commentRangeEnd w:id="17"/>
-      <w:r>
-        <w:rPr>
-          <w:rStyle w:val="Kommentarhenvisning"/>
-        </w:rPr>
-        <w:commentReference w:id="17"/>
       </w:r>
       <w:r>
         <w:t>. Selv om disse tal dækker over udgåede modeller, ure, ipods o.lign. typer udstyr der ikke er direkte relevante for salg af apps, så er det dog rimeligt at antage, at der er et tilstrækkeligt kundegrundlag til at starte en virksomhed der udvikler mobilspil.</w:t>
@@ -6596,11 +6591,11 @@
       <w:pPr>
         <w:pStyle w:val="Overskrift3"/>
       </w:pPr>
-      <w:bookmarkStart w:id="18" w:name="_Toc387410721"/>
+      <w:bookmarkStart w:id="17" w:name="_Toc387410721"/>
       <w:r>
         <w:t>SWOT</w:t>
       </w:r>
-      <w:bookmarkEnd w:id="18"/>
+      <w:bookmarkEnd w:id="17"/>
     </w:p>
     <w:p>
       <w:r>
@@ -6620,11 +6615,11 @@
       <w:pPr>
         <w:pStyle w:val="Overskrift3"/>
       </w:pPr>
-      <w:bookmarkStart w:id="19" w:name="_Toc387410722"/>
+      <w:bookmarkStart w:id="18" w:name="_Toc387410722"/>
       <w:r>
         <w:t>Strategiplan</w:t>
       </w:r>
-      <w:bookmarkEnd w:id="19"/>
+      <w:bookmarkEnd w:id="18"/>
     </w:p>
     <w:p>
       <w:r>
@@ -6671,11 +6666,11 @@
       <w:pPr>
         <w:pStyle w:val="Overskrift3"/>
       </w:pPr>
-      <w:bookmarkStart w:id="20" w:name="_Toc387410723"/>
+      <w:bookmarkStart w:id="19" w:name="_Toc387410723"/>
       <w:r>
         <w:t>Målsætning &amp; Handlingsplan</w:t>
       </w:r>
-      <w:bookmarkEnd w:id="20"/>
+      <w:bookmarkEnd w:id="19"/>
     </w:p>
     <w:p>
       <w:pPr>
@@ -6787,16 +6782,16 @@
         <w:br/>
         <w:t xml:space="preserve">Uanset om spillet har været en kommerciel succes eller ej, er det vores udgangspunkt for at tage kontakt til potentielle investorer. Det er en proces som vi påbegynder umiddelbart efter </w:t>
       </w:r>
-      <w:commentRangeStart w:id="21"/>
+      <w:commentRangeStart w:id="20"/>
       <w:r>
         <w:t>udgivelsen</w:t>
       </w:r>
-      <w:commentRangeEnd w:id="21"/>
+      <w:commentRangeEnd w:id="20"/>
       <w:r>
         <w:rPr>
           <w:rStyle w:val="Kommentarhenvisning"/>
         </w:rPr>
-        <w:commentReference w:id="21"/>
+        <w:commentReference w:id="20"/>
       </w:r>
       <w:r>
         <w:t xml:space="preserve">.Udover at kunne referere til det spil vi allerede har lavet, er det også væsentligt, at vi har et pitch klart til det næste projekt. </w:t>
@@ -6820,11 +6815,11 @@
       <w:pPr>
         <w:pStyle w:val="Overskrift2"/>
       </w:pPr>
-      <w:bookmarkStart w:id="22" w:name="_Toc387410724"/>
+      <w:bookmarkStart w:id="21" w:name="_Toc387410724"/>
       <w:r>
         <w:t>Virksomhedsform</w:t>
       </w:r>
-      <w:bookmarkEnd w:id="22"/>
+      <w:bookmarkEnd w:id="21"/>
     </w:p>
     <w:p>
       <w:r>
@@ -6844,16 +6839,16 @@
       <w:r>
         <w:t xml:space="preserve">Tilbage er der </w:t>
       </w:r>
-      <w:commentRangeStart w:id="23"/>
+      <w:commentRangeStart w:id="22"/>
       <w:r>
         <w:t>IVS</w:t>
       </w:r>
-      <w:commentRangeEnd w:id="23"/>
+      <w:commentRangeEnd w:id="22"/>
       <w:r>
         <w:rPr>
           <w:rStyle w:val="Kommentarhenvisning"/>
         </w:rPr>
-        <w:commentReference w:id="23"/>
+        <w:commentReference w:id="22"/>
       </w:r>
       <w:r>
         <w:t>, der er en ny forretningsform etableret i januar 2014. Et IVS har den samme struktur som et anpartsselskab. Blot kan det startes op med et indskud på 1 kr. Hvilket er et beløb som vi i fællesskab er i stand til mønstre. Kravet er så at man opsparer penge i virksomheden indtil man runder de 50.000 som det koster at konvertere til et Aps. Først herefter kan man hæve et udbytte i virksomheden.</w:t>
@@ -6880,12 +6875,12 @@
       <w:pPr>
         <w:pStyle w:val="Overskrift2"/>
       </w:pPr>
-      <w:bookmarkStart w:id="24" w:name="_Toc387410725"/>
+      <w:bookmarkStart w:id="23" w:name="_Toc387410725"/>
       <w:r>
         <w:lastRenderedPageBreak/>
         <w:t>Finansiering</w:t>
       </w:r>
-      <w:bookmarkEnd w:id="24"/>
+      <w:bookmarkEnd w:id="23"/>
     </w:p>
     <w:p>
       <w:r>
@@ -6900,29 +6895,29 @@
       <w:r>
         <w:t xml:space="preserve">Det vi har til hensigt at gøre, er at søge forskellige fonde og offentlig støtte. I forhold til opstart af virksomheden vil vi f.eks. gøre god brug af den gratis rådgivning vi kan få af Nordjysk Iværksætter </w:t>
       </w:r>
-      <w:commentRangeStart w:id="25"/>
+      <w:commentRangeStart w:id="24"/>
       <w:r>
         <w:t>Netværk</w:t>
       </w:r>
-      <w:commentRangeEnd w:id="25"/>
+      <w:commentRangeEnd w:id="24"/>
+      <w:r>
+        <w:rPr>
+          <w:rStyle w:val="Kommentarhenvisning"/>
+        </w:rPr>
+        <w:commentReference w:id="24"/>
+      </w:r>
+      <w:r>
+        <w:t xml:space="preserve">. </w:t>
+      </w:r>
+      <w:r>
+        <w:br/>
+        <w:t xml:space="preserve">Derudover er der en meget lang række forskellige tilskud man kan søge, hvilket er et område som vi vil undersøgte ganske nøje. </w:t>
+      </w:r>
       <w:r>
         <w:rPr>
           <w:rStyle w:val="Kommentarhenvisning"/>
         </w:rPr>
         <w:commentReference w:id="25"/>
-      </w:r>
-      <w:r>
-        <w:t xml:space="preserve">. </w:t>
-      </w:r>
-      <w:r>
-        <w:br/>
-        <w:t xml:space="preserve">Derudover er der en meget lang række forskellige tilskud man kan søge, hvilket er et område som vi vil undersøgte ganske nøje. </w:t>
-      </w:r>
-      <w:r>
-        <w:rPr>
-          <w:rStyle w:val="Kommentarhenvisning"/>
-        </w:rPr>
-        <w:commentReference w:id="26"/>
       </w:r>
       <w:r>
         <w:br/>
@@ -6932,22 +6927,22 @@
       <w:pPr>
         <w:pStyle w:val="Overskrift1"/>
       </w:pPr>
-      <w:bookmarkStart w:id="27" w:name="_Toc387410726"/>
+      <w:bookmarkStart w:id="26" w:name="_Toc387410726"/>
       <w:r>
         <w:t>Markedsanalyse</w:t>
       </w:r>
-      <w:bookmarkEnd w:id="27"/>
+      <w:bookmarkEnd w:id="26"/>
     </w:p>
     <w:p/>
     <w:p>
       <w:pPr>
         <w:pStyle w:val="Overskrift2"/>
       </w:pPr>
-      <w:bookmarkStart w:id="28" w:name="_Toc387410727"/>
+      <w:bookmarkStart w:id="27" w:name="_Toc387410727"/>
       <w:r>
         <w:t>Indledning</w:t>
       </w:r>
-      <w:bookmarkEnd w:id="28"/>
+      <w:bookmarkEnd w:id="27"/>
     </w:p>
     <w:p>
       <w:r>
@@ -6980,12 +6975,12 @@
       <w:pPr>
         <w:pStyle w:val="Overskrift2"/>
       </w:pPr>
-      <w:bookmarkStart w:id="29" w:name="_Toc387410728"/>
+      <w:bookmarkStart w:id="28" w:name="_Toc387410728"/>
       <w:r>
         <w:lastRenderedPageBreak/>
         <w:t>Analyse af spilmarkedet vs. Anden underholdning</w:t>
       </w:r>
-      <w:bookmarkEnd w:id="29"/>
+      <w:bookmarkEnd w:id="28"/>
     </w:p>
     <w:p>
       <w:r>
@@ -7162,11 +7157,11 @@
       <w:pPr>
         <w:pStyle w:val="Overskrift2"/>
       </w:pPr>
-      <w:bookmarkStart w:id="30" w:name="_Toc387410729"/>
+      <w:bookmarkStart w:id="29" w:name="_Toc387410729"/>
       <w:r>
         <w:t>Analyse af spilplatform</w:t>
       </w:r>
-      <w:bookmarkEnd w:id="30"/>
+      <w:bookmarkEnd w:id="29"/>
     </w:p>
     <w:p>
       <w:r>
@@ -7856,7 +7851,7 @@
       <w:pPr>
         <w:pStyle w:val="Overskrift2"/>
       </w:pPr>
-      <w:bookmarkStart w:id="31" w:name="_Toc387410730"/>
+      <w:bookmarkStart w:id="30" w:name="_Toc387410730"/>
       <w:r>
         <w:rPr>
           <w:bCs/>
@@ -7864,7 +7859,7 @@
         </w:rPr>
         <w:t>Projektet</w:t>
       </w:r>
-      <w:bookmarkEnd w:id="31"/>
+      <w:bookmarkEnd w:id="30"/>
     </w:p>
     <w:p>
       <w:pPr>
@@ -7886,12 +7881,12 @@
       <w:pPr>
         <w:pStyle w:val="Overskrift2"/>
       </w:pPr>
-      <w:bookmarkStart w:id="32" w:name="_Toc387410731"/>
+      <w:bookmarkStart w:id="31" w:name="_Toc387410731"/>
       <w:r>
         <w:lastRenderedPageBreak/>
         <w:t>Segmentanalyse</w:t>
       </w:r>
-      <w:bookmarkEnd w:id="32"/>
+      <w:bookmarkEnd w:id="31"/>
     </w:p>
     <w:p>
       <w:r>
@@ -7936,7 +7931,7 @@
           <w:iCs/>
         </w:rPr>
       </w:pPr>
-      <w:bookmarkStart w:id="33" w:name="_Toc387410732"/>
+      <w:bookmarkStart w:id="32" w:name="_Toc387410732"/>
       <w:r>
         <w:rPr>
           <w:bCs/>
@@ -7944,7 +7939,7 @@
         </w:rPr>
         <w:t>Projektet</w:t>
       </w:r>
-      <w:bookmarkEnd w:id="33"/>
+      <w:bookmarkEnd w:id="32"/>
     </w:p>
     <w:p>
       <w:r>
@@ -7988,12 +7983,12 @@
       <w:pPr>
         <w:pStyle w:val="Overskrift2"/>
       </w:pPr>
-      <w:bookmarkStart w:id="34" w:name="_Toc387410733"/>
+      <w:bookmarkStart w:id="33" w:name="_Toc387410733"/>
       <w:r>
         <w:lastRenderedPageBreak/>
         <w:t>Salgsplatforme – AppStore mv.</w:t>
       </w:r>
-      <w:bookmarkEnd w:id="34"/>
+      <w:bookmarkEnd w:id="33"/>
     </w:p>
     <w:p>
       <w:r>
@@ -8657,11 +8652,11 @@
       <w:pPr>
         <w:pStyle w:val="Overskrift2"/>
       </w:pPr>
-      <w:bookmarkStart w:id="35" w:name="_Toc387410734"/>
+      <w:bookmarkStart w:id="34" w:name="_Toc387410734"/>
       <w:r>
         <w:t>Projektet</w:t>
       </w:r>
-      <w:bookmarkEnd w:id="35"/>
+      <w:bookmarkEnd w:id="34"/>
     </w:p>
     <w:p>
       <w:pPr>
@@ -8700,12 +8695,12 @@
       <w:pPr>
         <w:pStyle w:val="Overskrift2"/>
       </w:pPr>
-      <w:bookmarkStart w:id="36" w:name="_Toc387410735"/>
+      <w:bookmarkStart w:id="35" w:name="_Toc387410735"/>
       <w:r>
         <w:lastRenderedPageBreak/>
         <w:t>Målgruppeanalyse</w:t>
       </w:r>
-      <w:bookmarkEnd w:id="36"/>
+      <w:bookmarkEnd w:id="35"/>
     </w:p>
     <w:p>
       <w:r>
@@ -8795,11 +8790,11 @@
       <w:pPr>
         <w:pStyle w:val="Overskrift2"/>
       </w:pPr>
-      <w:bookmarkStart w:id="37" w:name="_Toc387410736"/>
+      <w:bookmarkStart w:id="36" w:name="_Toc387410736"/>
       <w:r>
         <w:t>Projektet</w:t>
       </w:r>
-      <w:bookmarkEnd w:id="37"/>
+      <w:bookmarkEnd w:id="36"/>
     </w:p>
     <w:p>
       <w:r>
@@ -8922,12 +8917,12 @@
       <w:pPr>
         <w:pStyle w:val="Overskrift2"/>
       </w:pPr>
-      <w:bookmarkStart w:id="38" w:name="_Toc387410737"/>
+      <w:bookmarkStart w:id="37" w:name="_Toc387410737"/>
       <w:r>
         <w:lastRenderedPageBreak/>
         <w:t>Konklusion</w:t>
       </w:r>
-      <w:bookmarkEnd w:id="38"/>
+      <w:bookmarkEnd w:id="37"/>
     </w:p>
     <w:p>
       <w:r>
@@ -8957,31 +8952,31 @@
       <w:pPr>
         <w:pStyle w:val="Overskrift1"/>
       </w:pPr>
-      <w:bookmarkStart w:id="39" w:name="_Toc387410738"/>
+      <w:bookmarkStart w:id="38" w:name="_Toc387410738"/>
       <w:r>
         <w:t>Virksomhedsøkonomi</w:t>
       </w:r>
-      <w:bookmarkEnd w:id="39"/>
+      <w:bookmarkEnd w:id="38"/>
     </w:p>
     <w:p>
       <w:pPr>
         <w:pStyle w:val="Overskrift2"/>
       </w:pPr>
-      <w:bookmarkStart w:id="40" w:name="_Toc387410739"/>
+      <w:bookmarkStart w:id="39" w:name="_Toc387410739"/>
       <w:r>
         <w:t>Indtægtsmetoder</w:t>
       </w:r>
-      <w:bookmarkEnd w:id="40"/>
+      <w:bookmarkEnd w:id="39"/>
     </w:p>
     <w:p>
       <w:pPr>
         <w:pStyle w:val="Overskrift3"/>
       </w:pPr>
-      <w:bookmarkStart w:id="41" w:name="_Toc387410740"/>
+      <w:bookmarkStart w:id="40" w:name="_Toc387410740"/>
       <w:r>
         <w:t>Direkte Salg</w:t>
       </w:r>
-      <w:bookmarkEnd w:id="41"/>
+      <w:bookmarkEnd w:id="40"/>
     </w:p>
     <w:p>
       <w:r>
@@ -9000,11 +8995,11 @@
       <w:pPr>
         <w:pStyle w:val="Overskrift3"/>
       </w:pPr>
-      <w:bookmarkStart w:id="42" w:name="_Toc387410741"/>
+      <w:bookmarkStart w:id="41" w:name="_Toc387410741"/>
       <w:r>
         <w:t>Reklamer</w:t>
       </w:r>
-      <w:bookmarkEnd w:id="42"/>
+      <w:bookmarkEnd w:id="41"/>
     </w:p>
     <w:p>
       <w:r>
@@ -9023,11 +9018,11 @@
       <w:pPr>
         <w:pStyle w:val="Overskrift3"/>
       </w:pPr>
-      <w:bookmarkStart w:id="43" w:name="_Toc387410742"/>
+      <w:bookmarkStart w:id="42" w:name="_Toc387410742"/>
       <w:r>
         <w:t>Free-To-Play / Mikrotransaktioner</w:t>
       </w:r>
-      <w:bookmarkEnd w:id="43"/>
+      <w:bookmarkEnd w:id="42"/>
     </w:p>
     <w:p>
       <w:pPr>
@@ -9056,16 +9051,16 @@
         <w:br/>
         <w:t xml:space="preserve">Denne metode har givet anledning til en del debat, da der er mange måder at organisere et Free-to-Play-spil på, og nogle af dem er decideret </w:t>
       </w:r>
-      <w:commentRangeStart w:id="44"/>
+      <w:commentRangeStart w:id="43"/>
       <w:r>
         <w:t>forbrugerfjendske</w:t>
       </w:r>
-      <w:commentRangeEnd w:id="44"/>
+      <w:commentRangeEnd w:id="43"/>
       <w:r>
         <w:rPr>
           <w:rStyle w:val="Kommentarhenvisning"/>
         </w:rPr>
-        <w:commentReference w:id="44"/>
+        <w:commentReference w:id="43"/>
       </w:r>
       <w:r>
         <w:t xml:space="preserve">. </w:t>
@@ -9103,11 +9098,11 @@
       <w:pPr>
         <w:pStyle w:val="Overskrift3"/>
       </w:pPr>
-      <w:bookmarkStart w:id="45" w:name="_Toc387410743"/>
+      <w:bookmarkStart w:id="44" w:name="_Toc387410743"/>
       <w:r>
         <w:t>Abonnementsordning</w:t>
       </w:r>
-      <w:bookmarkEnd w:id="45"/>
+      <w:bookmarkEnd w:id="44"/>
     </w:p>
     <w:p>
       <w:pPr>
@@ -9155,11 +9150,11 @@
       <w:pPr>
         <w:pStyle w:val="Overskrift3"/>
       </w:pPr>
-      <w:bookmarkStart w:id="46" w:name="_Toc387410744"/>
+      <w:bookmarkStart w:id="45" w:name="_Toc387410744"/>
       <w:r>
         <w:t>Konklusion</w:t>
       </w:r>
-      <w:bookmarkEnd w:id="46"/>
+      <w:bookmarkEnd w:id="45"/>
     </w:p>
     <w:p>
       <w:r>
@@ -9200,9 +9195,34 @@
         <w:br/>
         <w:t xml:space="preserve">3. Det er en strategi der kan benyttes til alle typer spil, og på de fleste </w:t>
       </w:r>
+      <w:commentRangeStart w:id="46"/>
+      <w:r>
+        <w:t>platforme</w:t>
+      </w:r>
+      <w:commentRangeEnd w:id="46"/>
+      <w:r>
+        <w:rPr>
+          <w:rStyle w:val="Kommentarhenvisning"/>
+        </w:rPr>
+        <w:commentReference w:id="46"/>
+      </w:r>
+      <w:r>
+        <w:t>.</w:t>
+      </w:r>
+      <w:r>
+        <w:br/>
+        <w:t xml:space="preserve"> </w:t>
+      </w:r>
+      <w:r>
+        <w:br/>
+      </w:r>
+      <w:r>
+        <w:br/>
+        <w:t xml:space="preserve">Et sidste argument imod direkte salg, og for Free-To-Play og reklamebaserede modeller, er at visse </w:t>
+      </w:r>
       <w:commentRangeStart w:id="47"/>
       <w:r>
-        <w:t>platforme</w:t>
+        <w:t xml:space="preserve">platforme </w:t>
       </w:r>
       <w:commentRangeEnd w:id="47"/>
       <w:r>
@@ -9210,31 +9230,6 @@
           <w:rStyle w:val="Kommentarhenvisning"/>
         </w:rPr>
         <w:commentReference w:id="47"/>
-      </w:r>
-      <w:r>
-        <w:t>.</w:t>
-      </w:r>
-      <w:r>
-        <w:br/>
-        <w:t xml:space="preserve"> </w:t>
-      </w:r>
-      <w:r>
-        <w:br/>
-      </w:r>
-      <w:r>
-        <w:br/>
-        <w:t xml:space="preserve">Et sidste argument imod direkte salg, og for Free-To-Play og reklamebaserede modeller, er at visse </w:t>
-      </w:r>
-      <w:commentRangeStart w:id="48"/>
-      <w:r>
-        <w:t xml:space="preserve">platforme </w:t>
-      </w:r>
-      <w:commentRangeEnd w:id="48"/>
-      <w:r>
-        <w:rPr>
-          <w:rStyle w:val="Kommentarhenvisning"/>
-        </w:rPr>
-        <w:commentReference w:id="48"/>
       </w:r>
       <w:r>
         <w:t>har store problemer med piratkopiering. Et kopieret eksemplar af et produkt der kun har direkte salg som strategi, er mistet indtjening for udvikleren. Men hvis indtjeningsmodellen på produktet er af en karakter hvor det er lige meget om produktet i sig selv er gratis, så er piratkopiering udelukkende en fordel for udvikleren.</w:t>
@@ -9255,11 +9250,11 @@
       <w:pPr>
         <w:pStyle w:val="Overskrift3"/>
       </w:pPr>
-      <w:bookmarkStart w:id="49" w:name="_Toc387410745"/>
+      <w:bookmarkStart w:id="48" w:name="_Toc387410745"/>
       <w:r>
         <w:t>Tidsestimering</w:t>
       </w:r>
-      <w:bookmarkEnd w:id="49"/>
+      <w:bookmarkEnd w:id="48"/>
       <w:r>
         <w:t xml:space="preserve"> </w:t>
       </w:r>
@@ -9268,64 +9263,96 @@
       <w:pPr>
         <w:pStyle w:val="Overskrift3"/>
       </w:pPr>
-      <w:bookmarkStart w:id="50" w:name="_Toc387410746"/>
+      <w:bookmarkStart w:id="49" w:name="_Toc387410746"/>
       <w:r>
         <w:t>Virksomhedsbudget</w:t>
       </w:r>
-      <w:bookmarkEnd w:id="50"/>
+      <w:bookmarkEnd w:id="49"/>
     </w:p>
     <w:p>
       <w:pPr>
         <w:pStyle w:val="Overskrift3"/>
       </w:pPr>
-      <w:bookmarkStart w:id="51" w:name="_Toc387410747"/>
+      <w:bookmarkStart w:id="50" w:name="_Toc387410747"/>
       <w:r>
         <w:t>Projektbudget</w:t>
       </w:r>
-      <w:bookmarkEnd w:id="51"/>
+      <w:bookmarkEnd w:id="50"/>
     </w:p>
     <w:p>
       <w:pPr>
         <w:pStyle w:val="Overskrift1"/>
       </w:pPr>
-      <w:bookmarkStart w:id="52" w:name="_Toc387410748"/>
+      <w:bookmarkStart w:id="51" w:name="_Toc387410748"/>
       <w:r>
         <w:t>Teknologianalyse</w:t>
       </w:r>
-      <w:bookmarkEnd w:id="52"/>
+      <w:bookmarkEnd w:id="51"/>
+    </w:p>
+    <w:p>
+      <w:pPr>
+        <w:pStyle w:val="Brdtekst"/>
+      </w:pPr>
     </w:p>
     <w:p>
       <w:pPr>
         <w:pStyle w:val="Overskrift2"/>
       </w:pPr>
-      <w:bookmarkStart w:id="53" w:name="_Toc387410749"/>
-      <w:r>
-        <w:t>Valg af spilmotor</w:t>
-      </w:r>
-      <w:bookmarkEnd w:id="53"/>
-      <w:r>
-        <w:t xml:space="preserve"> </w:t>
+      <w:r>
+        <w:t>Indledning</w:t>
       </w:r>
     </w:p>
     <w:p>
-      <w:r>
-        <w:t>Det er af afgørende betydning for virksomhedens fremtid, at vi vælger det rigtige udviklingsværktøj fra starten. At skifte fra en spilmotor til en anden er ensbetydende med et dyk i firmaets akkumulerede KnowHow, og en periode med indlæring af nye systemer, som ellers kunne være brugt på udvikling.</w:t>
+      <w:pPr>
+        <w:pStyle w:val="Brdtekst"/>
+      </w:pPr>
+      <w:r>
+        <w:t>For at kunne bygge et spil skal vi i princippet bruge tre forskellige type</w:t>
+      </w:r>
+      <w:r>
+        <w:t>r assets: Grafik, lyd og kode, samt den mest passende teknologi til at samle delene til et spil. Dertil kommer så hvad vi behov for i forbindelse med versionsstyring og testhardware.</w:t>
       </w:r>
     </w:p>
     <w:p>
+      <w:pPr>
+        <w:pStyle w:val="Brdtekst"/>
+      </w:pPr>
+      <w:r>
+        <w:t>For at kunne identificere de teknologier der matcher vores behov, gennemgåes der i dette kapitel en række alternativer på hvert enkelt felt.</w:t>
+      </w:r>
+    </w:p>
+    <w:p>
+      <w:pPr>
+        <w:pStyle w:val="Overskrift2"/>
+      </w:pPr>
+      <w:bookmarkStart w:id="52" w:name="_Toc387410749"/>
+      <w:r>
+        <w:t>Valg af spilmotor</w:t>
+      </w:r>
+      <w:bookmarkEnd w:id="52"/>
+      <w:r>
+        <w:t xml:space="preserve"> </w:t>
+      </w:r>
+    </w:p>
+    <w:p>
+      <w:r>
+        <w:t>Det er af afgørende betydning for virksomhedens fremtid, at vi vælger det rigtige udviklingsværktøj fra starten. At skifte fra en spilmotor til en anden er ensbetydende med et dyk i firmaets akkumulerede KnowHow, og en periode med indlæring af nye systemer, som ellers kunne være brugt på udvikling.</w:t>
+      </w:r>
+    </w:p>
+    <w:p>
       <w:r>
         <w:t xml:space="preserve">Der findes naturligvis en lang række </w:t>
       </w:r>
-      <w:commentRangeStart w:id="54"/>
+      <w:commentRangeStart w:id="53"/>
       <w:r>
         <w:t>andre</w:t>
       </w:r>
-      <w:commentRangeEnd w:id="54"/>
+      <w:commentRangeEnd w:id="53"/>
       <w:r>
         <w:rPr>
           <w:rStyle w:val="Kommentarhenvisning"/>
         </w:rPr>
-        <w:commentReference w:id="54"/>
+        <w:commentReference w:id="53"/>
       </w:r>
       <w:r>
         <w:t xml:space="preserve">, både proprietære og kommercielle spilmotorer, men for at bevare overskueligheden fokuseres der udelukkende på de følgende da de repræsenterer mest udbredte og veldokumenterede. </w:t>
@@ -9336,20 +9363,20 @@
       <w:pPr>
         <w:pStyle w:val="Overskrift3"/>
       </w:pPr>
-      <w:bookmarkStart w:id="55" w:name="_Toc387410750"/>
-      <w:commentRangeStart w:id="56"/>
+      <w:bookmarkStart w:id="54" w:name="_Toc387410750"/>
+      <w:commentRangeStart w:id="55"/>
       <w:r>
         <w:t>CryEngine</w:t>
       </w:r>
-      <w:commentRangeEnd w:id="56"/>
+      <w:commentRangeEnd w:id="55"/>
       <w:r>
         <w:rPr>
           <w:rStyle w:val="Kommentarhenvisning"/>
           <w:rFonts w:asciiTheme="minorHAnsi" w:eastAsiaTheme="minorHAnsi" w:hAnsiTheme="minorHAnsi" w:cstheme="minorBidi"/>
         </w:rPr>
-        <w:commentReference w:id="56"/>
-      </w:r>
-      <w:bookmarkEnd w:id="55"/>
+        <w:commentReference w:id="55"/>
+      </w:r>
+      <w:bookmarkEnd w:id="54"/>
     </w:p>
     <w:tbl>
       <w:tblPr>
@@ -9583,6 +9610,7 @@
     <w:p/>
     <w:p>
       <w:r>
+        <w:lastRenderedPageBreak/>
         <w:t xml:space="preserve">CryEngine udvikles af tyske CryTek, og </w:t>
       </w:r>
       <w:r>
@@ -9593,9 +9621,27 @@
       <w:r>
         <w:t>Det er ikke til at sige hvad en pro-licens helt præcist koster, da priserne varierer efter størrelsen på det firma der henvender sig. Der er dog tegn der tyder i retningen af, at CryTek skal have 20% af bruttofortjenesten ved licenser givet til indie-</w:t>
       </w:r>
+      <w:commentRangeStart w:id="56"/>
+      <w:r>
+        <w:t>udviklere</w:t>
+      </w:r>
+      <w:commentRangeEnd w:id="56"/>
+      <w:r>
+        <w:rPr>
+          <w:rStyle w:val="Kommentarhenvisning"/>
+        </w:rPr>
+        <w:commentReference w:id="56"/>
+      </w:r>
+      <w:r>
+        <w:t>.</w:t>
+      </w:r>
+      <w:r>
+        <w:br/>
+        <w:t xml:space="preserve">Dog har CryTek for nyligt </w:t>
+      </w:r>
       <w:commentRangeStart w:id="57"/>
       <w:r>
-        <w:t>udviklere</w:t>
+        <w:t>annonceret</w:t>
       </w:r>
       <w:commentRangeEnd w:id="57"/>
       <w:r>
@@ -9605,29 +9651,7 @@
         <w:commentReference w:id="57"/>
       </w:r>
       <w:r>
-        <w:t>.</w:t>
-      </w:r>
-      <w:r>
-        <w:br/>
-        <w:t xml:space="preserve">Dog har CryTek for nyligt </w:t>
-      </w:r>
-      <w:commentRangeStart w:id="58"/>
-      <w:r>
-        <w:t>annonceret</w:t>
-      </w:r>
-      <w:commentRangeEnd w:id="58"/>
-      <w:r>
-        <w:rPr>
-          <w:rStyle w:val="Kommentarhenvisning"/>
-        </w:rPr>
-        <w:commentReference w:id="58"/>
-      </w:r>
-      <w:r>
-        <w:t xml:space="preserve">, at de vil implementere en abonnementsplan til ca. 50kr. om måneden, og uden at kræve royalties for udgivne titler. Det er endnu ikke officielt annonceret om der bliver adgang til kildekoden, eller om der er andre restriktioner der skal </w:t>
-      </w:r>
-      <w:r>
-        <w:lastRenderedPageBreak/>
-        <w:t>tages højde for. Umiddelbart gør det dog at det med et slag er blevet den billigste af de undersøgte spilmotorer.</w:t>
+        <w:t>, at de vil implementere en abonnementsplan til ca. 50kr. om måneden, og uden at kræve royalties for udgivne titler. Det er endnu ikke officielt annonceret om der bliver adgang til kildekoden, eller om der er andre restriktioner der skal tages højde for. Umiddelbart gør det dog at det med et slag er blevet den billigste af de undersøgte spilmotorer.</w:t>
       </w:r>
       <w:r>
         <w:br/>
@@ -9643,7 +9667,7 @@
           <w:lang w:val="en-US"/>
         </w:rPr>
       </w:pPr>
-      <w:bookmarkStart w:id="59" w:name="_Toc387410751"/>
+      <w:bookmarkStart w:id="58" w:name="_Toc387410751"/>
       <w:r>
         <w:rPr>
           <w:lang w:val="en-US"/>
@@ -9656,7 +9680,7 @@
         </w:rPr>
         <w:t>3D</w:t>
       </w:r>
-      <w:bookmarkEnd w:id="59"/>
+      <w:bookmarkEnd w:id="58"/>
     </w:p>
     <w:tbl>
       <w:tblPr>
@@ -9911,7 +9935,11 @@
     </w:p>
     <w:p>
       <w:r>
-        <w:t>Prisen på pro-versionen er der ikke så meget at sige til, det koster 8100 for en licens til den cyklus Unity er i, og den ejer man så til evig tid. Hvis man vil opgradere til den efterfølgende cyklus koster det det halve. Nu, og indtil Unity 5 lanceres kan man pre-order version 5, og få adgang til Unity 4 pro indtil da.</w:t>
+        <w:t xml:space="preserve">Prisen på pro-versionen er der ikke så meget at sige til, det koster 8100 for en licens til den cyklus Unity er i, og den ejer man så til evig tid. Hvis man vil opgradere til den efterfølgende </w:t>
+      </w:r>
+      <w:r>
+        <w:lastRenderedPageBreak/>
+        <w:t>cyklus koster det det halve. Nu, og indtil Unity 5 lanceres kan man pre-order version 5, og få adgang til Unity 4 pro indtil da.</w:t>
       </w:r>
       <w:r>
         <w:br/>
@@ -9938,12 +9966,11 @@
       <w:pPr>
         <w:pStyle w:val="Overskrift3"/>
       </w:pPr>
-      <w:bookmarkStart w:id="60" w:name="_Toc387410752"/>
-      <w:r>
-        <w:lastRenderedPageBreak/>
+      <w:bookmarkStart w:id="59" w:name="_Toc387410752"/>
+      <w:r>
         <w:t>GameMaker</w:t>
       </w:r>
-      <w:bookmarkEnd w:id="60"/>
+      <w:bookmarkEnd w:id="59"/>
     </w:p>
     <w:p/>
     <w:tbl>
@@ -10208,14 +10235,14 @@
           <w:rStyle w:val="Overskrift3Tegn"/>
         </w:rPr>
       </w:pPr>
-      <w:bookmarkStart w:id="61" w:name="_Toc387410753"/>
+      <w:bookmarkStart w:id="60" w:name="_Toc387410753"/>
       <w:r>
         <w:rPr>
           <w:rStyle w:val="Overskrift3Tegn"/>
         </w:rPr>
         <w:t>Unreal</w:t>
       </w:r>
-      <w:bookmarkEnd w:id="61"/>
+      <w:bookmarkEnd w:id="60"/>
       <w:r>
         <w:t xml:space="preserve"> </w:t>
       </w:r>
@@ -10395,6 +10422,7 @@
           </w:tcPr>
           <w:p>
             <w:r>
+              <w:lastRenderedPageBreak/>
               <w:t>Fokus:</w:t>
             </w:r>
           </w:p>
@@ -10440,7 +10468,6 @@
     </w:p>
     <w:p>
       <w:r>
-        <w:lastRenderedPageBreak/>
         <w:t xml:space="preserve">Ligesom tilfældet var med CryEngine, er det tidligere på året blevet annonceret, at Unreal Engine 4 bliver tilknyttet en abonnementsordning, hvor man for godt 100kr/md kan få en fuldt opdateret version af spilmotoren. Dog skal man også aflevere 5% af bruttofortjenesten på ens udgivelser. </w:t>
       </w:r>
       <w:r>
@@ -10469,11 +10496,11 @@
       <w:pPr>
         <w:pStyle w:val="Overskrift3"/>
       </w:pPr>
-      <w:bookmarkStart w:id="62" w:name="_Toc387410754"/>
+      <w:bookmarkStart w:id="61" w:name="_Toc387410754"/>
       <w:r>
         <w:t>Byg eget framework</w:t>
       </w:r>
-      <w:bookmarkEnd w:id="62"/>
+      <w:bookmarkEnd w:id="61"/>
     </w:p>
     <w:p>
       <w:r>
@@ -10494,11 +10521,11 @@
       <w:pPr>
         <w:pStyle w:val="Overskrift3"/>
       </w:pPr>
-      <w:bookmarkStart w:id="63" w:name="_Toc387410755"/>
+      <w:bookmarkStart w:id="62" w:name="_Toc387410755"/>
       <w:r>
         <w:t>Konklusion</w:t>
       </w:r>
-      <w:bookmarkEnd w:id="63"/>
+      <w:bookmarkEnd w:id="62"/>
     </w:p>
     <w:p>
       <w:r>
@@ -10520,7 +10547,11 @@
       </w:r>
       <w:r>
         <w:br/>
-        <w:t>Det er dog ikke en realistisk mulighed for dette firma, da ingen af de involverede har erfaring med den type udvikling. Selv i bedste fald ville der gå årevis før en egenudviklet spilmotor ville kunne bruges til seriøs udvikling, og i den tid ville der ikke være nogen indtægter ej heller nogen mulighed for virksomheden for at positionere sig på markedet.</w:t>
+        <w:t xml:space="preserve">Det er dog ikke en realistisk mulighed for dette firma, da ingen af de involverede har erfaring med den type udvikling. Selv i bedste fald ville der gå årevis før en egenudviklet spilmotor ville </w:t>
+      </w:r>
+      <w:r>
+        <w:lastRenderedPageBreak/>
+        <w:t>kunne bruges til seriøs udvikling, og i den tid ville der ikke være nogen indtægter ej heller nogen mulighed for virksomheden for at positionere sig på markedet.</w:t>
       </w:r>
     </w:p>
     <w:p>
@@ -10543,54 +10574,72 @@
       <w:pPr>
         <w:pStyle w:val="Overskrift2"/>
       </w:pPr>
-      <w:bookmarkStart w:id="64" w:name="_Toc387410756"/>
-      <w:r>
-        <w:lastRenderedPageBreak/>
+      <w:bookmarkStart w:id="63" w:name="_Toc387410756"/>
+      <w:r>
         <w:t>Valg af billedredigeringsprogram</w:t>
       </w:r>
-      <w:bookmarkEnd w:id="64"/>
+      <w:bookmarkEnd w:id="63"/>
     </w:p>
     <w:p>
       <w:r>
-        <w:t xml:space="preserve">For at kunne bygge spil, skal vi bruge en billededitor, jf. vores </w:t>
-      </w:r>
-      <w:commentRangeStart w:id="65"/>
-      <w:r>
-        <w:t xml:space="preserve">afgrænsning </w:t>
-      </w:r>
-      <w:commentRangeEnd w:id="65"/>
+        <w:t>For at kunne bygge spil, skal vi bruge en billededit</w:t>
+      </w:r>
+      <w:r>
+        <w:t xml:space="preserve">or. </w:t>
+      </w:r>
+      <w:r>
+        <w:t>Vores grafiker er vant til at arbejde med Blender til 3D-modeller og animationer, og Gimp til billedredigering, og da det samtidigt er gratis-produkter, så det er oplagt at fortsætte med at benytte disse værktøjer.</w:t>
+      </w:r>
+      <w:r>
+        <w:br/>
+      </w:r>
+      <w:r>
+        <w:br/>
+        <w:t xml:space="preserve">Ikke desto mindre er vi opmærksomme på, at vi der er alternativer som vi kan få brug for på længere sigt. </w:t>
+      </w:r>
+      <w:r>
+        <w:br/>
+        <w:t>Den åbenlyse kandidat i forhold til billedredigering er Photoshop, som er en standard i industrien. Ud over Photoshop producerer Adobe også en række andre interessante produkter, som f.eks. Illustrator, som vi kunne have gavn af.</w:t>
+      </w:r>
+      <w:r>
+        <w:br/>
+      </w:r>
+      <w:r>
+        <w:br/>
+        <w:t xml:space="preserve">Hvad angår 3D-modellering, så er det den samme situation, Blender er godt nok til vores umiddelbare behov, men mere professionelle produkter som f.eks. Maya og 3D Studio Max har flere og bedre </w:t>
+      </w:r>
+      <w:commentRangeStart w:id="64"/>
+      <w:r>
+        <w:t xml:space="preserve">funktioner </w:t>
+      </w:r>
+      <w:commentRangeEnd w:id="64"/>
       <w:r>
         <w:rPr>
           <w:rStyle w:val="Kommentarhenvisning"/>
         </w:rPr>
-        <w:commentReference w:id="65"/>
-      </w:r>
-      <w:r>
-        <w:t>er det ikke et område som vi vil dykke dybt ned i. Vores grafiker er vant til at arbejde med Blender til 3D-modeller og animationer, og Gimp til billedredigering, og da det samtidigt er gratis-produkter, så det er oplagt at fortsætte med at benytte disse værktøjer.</w:t>
-      </w:r>
-      <w:r>
-        <w:br/>
-      </w:r>
-      <w:r>
-        <w:br/>
-        <w:t xml:space="preserve">Ikke desto mindre er vi opmærksomme på, at vi der er alternativer som vi kan få brug for på længere sigt. </w:t>
-      </w:r>
-      <w:r>
-        <w:br/>
-        <w:t>Den åbenlyse kandidat i forhold til billedredigering er Photoshop, som er en standard i industrien. Ud over Photoshop producerer Adobe også en række andre interessante produkter, som f.eks. Illustrator, som vi kunne have gavn af.</w:t>
-      </w:r>
-      <w:r>
-        <w:br/>
-      </w:r>
-      <w:r>
-        <w:br/>
-        <w:t xml:space="preserve">Hvad angår 3D-modellering, så er det den samme situation, Blender er godt nok til vores umiddelbare behov, men mere professionelle produkter som f.eks. Maya og 3D Studio Max har flere og bedre funktioner end Blender, og derfor kan det på den længere bane være interessant at lave en mere konkret analyse. </w:t>
-      </w:r>
-      <w:r>
-        <w:br/>
+        <w:commentReference w:id="64"/>
+      </w:r>
+      <w:r>
+        <w:t>end Blender, og derfor kan det på den længere bane være interessant at</w:t>
+      </w:r>
+      <w:r>
+        <w:t xml:space="preserve"> lave en mere konkret analyse.</w:t>
+      </w:r>
+    </w:p>
+    <w:p>
+      <w:r>
+        <w:t xml:space="preserve">Både i forhold til Adobe produkterne og de nævnte modelleringsprogrammer gælder det dog, at de er i et prisniveau som gør er de pt. er uinteressante for os. </w:t>
+      </w:r>
+      <w:bookmarkStart w:id="65" w:name="_GoBack"/>
+      <w:bookmarkEnd w:id="65"/>
+    </w:p>
+    <w:p/>
+    <w:p>
+      <w:r>
         <w:t>For nuværende er det dog ikke interessant, fordi behovet for den type produkter ikke eksisterer.</w:t>
       </w:r>
     </w:p>
+    <w:p/>
     <w:p/>
     <w:p>
       <w:pPr>
@@ -10647,6 +10696,7 @@
       </w:pPr>
       <w:bookmarkStart w:id="69" w:name="_Toc387410759"/>
       <w:r>
+        <w:lastRenderedPageBreak/>
         <w:t>GitHub</w:t>
       </w:r>
       <w:bookmarkEnd w:id="69"/>
@@ -10709,7 +10759,6 @@
       </w:pPr>
       <w:bookmarkStart w:id="71" w:name="_Toc387410760"/>
       <w:r>
-        <w:lastRenderedPageBreak/>
         <w:t>Bitbucket</w:t>
       </w:r>
       <w:bookmarkEnd w:id="71"/>
@@ -10773,6 +10822,9 @@
       </w:r>
       <w:r>
         <w:br/>
+      </w:r>
+      <w:r>
+        <w:lastRenderedPageBreak/>
         <w:t>Reglerne angående fil- og projektstørrelse behøver vi i første omgang ikke bekymre os om, da det er er urimeligt at forestille sig vores projekter overstige 1GB. Når vi kommer til lidt større projekter, så er det et emne der kan blive taget op igen.</w:t>
       </w:r>
       <w:r>
@@ -10897,12 +10949,15 @@
     </w:p>
     <w:p>
       <w:r>
-        <w:t xml:space="preserve">Når testforløbet påbegyndes, skal det besluttes, hvilke måder der testes på. Da virksomheden kan være meget alsidig ift. de spil, som kan udvikles, kan de fleste former for test være relevante. Selvom der er mulighed for at tage både unit test og integrationstest i brug, er der valgt at lægge tungt fokus på spiltest og brugertest, da disse prioriteres højst, hvor spiltest står i stedet for integrationstest. Derudover er der ikke stort behov for unit test, integrationstest mv., da spiloplevelsen er fokuspunktet for projektet. Samtidig er den tekniske kompleksitet ikke høj nok til at retfærdiggøre de ressourcer, som skal bruges på at gennemføre dem. I spiltest bliver spillet testet som hele for at sikre kvalitativ funktionalitet, hvor hver enkelt feature spilles igennem og afprøves. I brugertest gives produktet til brugeren for at få direkte feedback fra den målgruppe, man forsøger at ramme. Brugertest kan forekomme på forskellige måder, hvor virksomhedens mål er at have et tæt samarbejde med få antal brugere, som er i tæt dialog med udviklerne. </w:t>
+        <w:t xml:space="preserve">Når testforløbet påbegyndes, skal det besluttes, hvilke måder der testes på. Da virksomheden kan være meget alsidig ift. de spil, som kan udvikles, kan de fleste former for test være </w:t>
+      </w:r>
+      <w:r>
+        <w:lastRenderedPageBreak/>
+        <w:t xml:space="preserve">relevante. Selvom der er mulighed for at tage både unit test og integrationstest i brug, er der valgt at lægge tungt fokus på spiltest og brugertest, da disse prioriteres højst, hvor spiltest står i stedet for integrationstest. Derudover er der ikke stort behov for unit test, integrationstest mv., da spiloplevelsen er fokuspunktet for projektet. Samtidig er den tekniske kompleksitet ikke høj nok til at retfærdiggøre de ressourcer, som skal bruges på at gennemføre dem. I spiltest bliver spillet testet som hele for at sikre kvalitativ funktionalitet, hvor hver enkelt feature spilles igennem og afprøves. I brugertest gives produktet til brugeren for at få direkte feedback fra den målgruppe, man forsøger at ramme. Brugertest kan forekomme på forskellige måder, hvor virksomhedens mål er at have et tæt samarbejde med få antal brugere, som er i tæt dialog med udviklerne. </w:t>
       </w:r>
     </w:p>
     <w:p>
       <w:r>
-        <w:lastRenderedPageBreak/>
         <w:t>Derudover er det nødvendigt at afsætte ressourcer til test af performance, da det er essentielt at produktet kan afvikles glidende på de forskellige mobile platforme. Dog er dette et område, som forsøges at tages højde for under udviklingen og ikke i et eventuelt testforløb efter udviklingsprocessen.</w:t>
       </w:r>
     </w:p>
@@ -11028,7 +11083,6 @@
       </w:pPr>
       <w:bookmarkStart w:id="88" w:name="_Toc387410709"/>
       <w:r>
-        <w:lastRenderedPageBreak/>
         <w:t>Projektafgrænsing</w:t>
       </w:r>
       <w:bookmarkEnd w:id="88"/>
@@ -11225,7 +11279,7 @@
 
 <file path=word/comments.xml><?xml version="1.0" encoding="utf-8"?>
 <w:comments xmlns:wpc="http://schemas.microsoft.com/office/word/2010/wordprocessingCanvas" xmlns:mc="http://schemas.openxmlformats.org/markup-compatibility/2006" xmlns:o="urn:schemas-microsoft-com:office:office" xmlns:r="http://schemas.openxmlformats.org/officeDocument/2006/relationships" xmlns:m="http://schemas.openxmlformats.org/officeDocument/2006/math" xmlns:v="urn:schemas-microsoft-com:vml" xmlns:wp14="http://schemas.microsoft.com/office/word/2010/wordprocessingDrawing" xmlns:wp="http://schemas.openxmlformats.org/drawingml/2006/wordprocessingDrawing" xmlns:w10="urn:schemas-microsoft-com:office:word" xmlns:w="http://schemas.openxmlformats.org/wordprocessingml/2006/main" xmlns:w14="http://schemas.microsoft.com/office/word/2010/wordml" xmlns:w15="http://schemas.microsoft.com/office/word/2012/wordml" xmlns:wpg="http://schemas.microsoft.com/office/word/2010/wordprocessingGroup" xmlns:wpi="http://schemas.microsoft.com/office/word/2010/wordprocessingInk" xmlns:wne="http://schemas.microsoft.com/office/word/2006/wordml" xmlns:wps="http://schemas.microsoft.com/office/word/2010/wordprocessingShape" mc:Ignorable="w14 w15 wp14">
-  <w:comment w:id="16" w:author="Ronnie Hemmingsen" w:date="2014-04-16T15:42:00Z" w:initials="RH">
+  <w:comment w:id="15" w:author="Ronnie Hemmingsen" w:date="2014-04-16T15:42:00Z" w:initials="RH">
     <w:p>
       <w:pPr>
         <w:pStyle w:val="Kommentartekst"/>
@@ -11241,7 +11295,7 @@
       </w:r>
     </w:p>
   </w:comment>
-  <w:comment w:id="17" w:author="Ronnie Hemmingsen" w:date="2014-04-16T15:43:00Z" w:initials="RH">
+  <w:comment w:id="16" w:author="Ronnie Hemmingsen" w:date="2014-04-16T15:43:00Z" w:initials="RH">
     <w:p>
       <w:pPr>
         <w:pStyle w:val="Kommentartekst"/>
@@ -11254,7 +11308,7 @@
       </w:r>
     </w:p>
   </w:comment>
-  <w:comment w:id="21" w:author="Ronnie" w:date="2014-04-15T12:02:00Z" w:initials="R">
+  <w:comment w:id="20" w:author="Ronnie" w:date="2014-04-15T12:02:00Z" w:initials="R">
     <w:p>
       <w:pPr>
         <w:pStyle w:val="Kommentartekst"/>
@@ -11270,7 +11324,7 @@
       </w:r>
     </w:p>
   </w:comment>
-  <w:comment w:id="23" w:author="Ronnie Hemmingsen" w:date="2014-04-27T16:04:00Z" w:initials="RH">
+  <w:comment w:id="22" w:author="Ronnie Hemmingsen" w:date="2014-04-27T16:04:00Z" w:initials="RH">
     <w:p>
       <w:pPr>
         <w:pStyle w:val="Kommentartekst"/>
@@ -11286,7 +11340,7 @@
       </w:r>
     </w:p>
   </w:comment>
-  <w:comment w:id="25" w:author="Ronnie Hemmingsen" w:date="2014-04-27T16:27:00Z" w:initials="RH">
+  <w:comment w:id="24" w:author="Ronnie Hemmingsen" w:date="2014-04-27T16:27:00Z" w:initials="RH">
     <w:p>
       <w:pPr>
         <w:pStyle w:val="Kommentartekst"/>
@@ -11302,7 +11356,7 @@
       </w:r>
     </w:p>
   </w:comment>
-  <w:comment w:id="26" w:author="Ronnie Hemmingsen" w:date="2014-04-27T16:33:00Z" w:initials="RH">
+  <w:comment w:id="25" w:author="Ronnie Hemmingsen" w:date="2014-04-27T16:33:00Z" w:initials="RH">
     <w:p>
       <w:pPr>
         <w:pStyle w:val="Kommentartekst"/>
@@ -11327,7 +11381,7 @@
       </w:r>
     </w:p>
   </w:comment>
-  <w:comment w:id="44" w:author="Ronnie Hemmingsen" w:date="2014-05-04T10:20:00Z" w:initials="RH">
+  <w:comment w:id="43" w:author="Ronnie Hemmingsen" w:date="2014-05-04T10:20:00Z" w:initials="RH">
     <w:p>
       <w:pPr>
         <w:pStyle w:val="Kommentartekst"/>
@@ -11353,7 +11407,7 @@
       </w:pPr>
     </w:p>
   </w:comment>
-  <w:comment w:id="47" w:author="Ronnie Hemmingsen" w:date="2014-05-08T15:44:00Z" w:initials="RH">
+  <w:comment w:id="46" w:author="Ronnie Hemmingsen" w:date="2014-05-08T15:44:00Z" w:initials="RH">
     <w:p>
       <w:pPr>
         <w:pStyle w:val="Kommentartekst"/>
@@ -11385,7 +11439,7 @@
       </w:pPr>
     </w:p>
   </w:comment>
-  <w:comment w:id="48" w:author="Ronnie Hemmingsen" w:date="2014-05-04T13:46:00Z" w:initials="RH">
+  <w:comment w:id="47" w:author="Ronnie Hemmingsen" w:date="2014-05-04T13:46:00Z" w:initials="RH">
     <w:p>
       <w:pPr>
         <w:pStyle w:val="Kommentartekst"/>
@@ -11401,7 +11455,7 @@
       </w:r>
     </w:p>
   </w:comment>
-  <w:comment w:id="54" w:author="Ronnie Hemmingsen" w:date="2014-04-18T14:11:00Z" w:initials="RH">
+  <w:comment w:id="53" w:author="Ronnie Hemmingsen" w:date="2014-04-18T14:11:00Z" w:initials="RH">
     <w:p>
       <w:pPr>
         <w:pStyle w:val="Kommentartekst"/>
@@ -11417,7 +11471,7 @@
       </w:r>
     </w:p>
   </w:comment>
-  <w:comment w:id="56" w:author="Ronnie Hemmingsen" w:date="2014-04-18T14:37:00Z" w:initials="RH">
+  <w:comment w:id="55" w:author="Ronnie Hemmingsen" w:date="2014-04-18T14:37:00Z" w:initials="RH">
     <w:p>
       <w:pPr>
         <w:pStyle w:val="Kommentartekst"/>
@@ -11441,7 +11495,7 @@
       </w:r>
     </w:p>
   </w:comment>
-  <w:comment w:id="57" w:author="Ronnie Hemmingsen" w:date="2014-04-20T19:23:00Z" w:initials="RH">
+  <w:comment w:id="56" w:author="Ronnie Hemmingsen" w:date="2014-04-20T19:23:00Z" w:initials="RH">
     <w:p>
       <w:pPr>
         <w:pStyle w:val="Kommentartekst"/>
@@ -11457,7 +11511,7 @@
       </w:r>
     </w:p>
   </w:comment>
-  <w:comment w:id="58" w:author="Ronnie Hemmingsen" w:date="2014-04-20T18:12:00Z" w:initials="RH">
+  <w:comment w:id="57" w:author="Ronnie Hemmingsen" w:date="2014-04-20T18:12:00Z" w:initials="RH">
     <w:p>
       <w:pPr>
         <w:pStyle w:val="Kommentartekst"/>
@@ -11473,7 +11527,7 @@
       </w:r>
     </w:p>
   </w:comment>
-  <w:comment w:id="65" w:author="Ronnie Hemmingsen" w:date="2014-05-04T14:53:00Z" w:initials="RH">
+  <w:comment w:id="64" w:author="Ronnie Hemmingsen" w:date="2014-05-19T14:25:00Z" w:initials="RH">
     <w:p>
       <w:pPr>
         <w:pStyle w:val="Kommentartekst"/>
@@ -11485,7 +11539,7 @@
         <w:annotationRef/>
       </w:r>
       <w:r>
-        <w:t>Husk at lave den afgrænsing</w:t>
+        <w:t>KILDE!</w:t>
       </w:r>
     </w:p>
   </w:comment>
@@ -11547,7 +11601,7 @@
   <w15:commentEx w15:paraId="56F31977" w15:done="0"/>
   <w15:commentEx w15:paraId="4724C4F8" w15:done="0"/>
   <w15:commentEx w15:paraId="68A536A8" w15:done="0"/>
-  <w15:commentEx w15:paraId="252EBFB2" w15:done="0"/>
+  <w15:commentEx w15:paraId="56702AE3" w15:done="0"/>
   <w15:commentEx w15:paraId="0D7CE263" w15:done="0"/>
   <w15:commentEx w15:paraId="7569D48B" w15:done="0"/>
 </w15:commentsEx>
@@ -11633,7 +11687,7 @@
         <v:path o:extrusionok="f" gradientshapeok="t" o:connecttype="rect"/>
         <o:lock v:ext="edit" aspectratio="t"/>
       </v:shapetype>
-      <v:shape id="_x0000_i1044" type="#_x0000_t75" style="width:6pt;height:.75pt" o:bullet="t">
+      <v:shape id="_x0000_i1033" type="#_x0000_t75" style="width:6pt;height:.75pt" o:bullet="t">
         <v:imagedata r:id="rId1" o:title="KMD_Curser, 2 mm"/>
       </v:shape>
     </w:pict>
@@ -35701,11 +35755,11 @@
           <c:showBubbleSize val="0"/>
         </c:dLbls>
         <c:smooth val="0"/>
-        <c:axId val="9019520"/>
-        <c:axId val="9019912"/>
+        <c:axId val="311665424"/>
+        <c:axId val="311664640"/>
       </c:lineChart>
       <c:catAx>
-        <c:axId val="9019520"/>
+        <c:axId val="311665424"/>
         <c:scaling>
           <c:orientation val="minMax"/>
         </c:scaling>
@@ -35748,7 +35802,7 @@
             <a:endParaRPr lang="da-DK"/>
           </a:p>
         </c:txPr>
-        <c:crossAx val="9019912"/>
+        <c:crossAx val="311664640"/>
         <c:crosses val="autoZero"/>
         <c:auto val="1"/>
         <c:lblAlgn val="ctr"/>
@@ -35756,7 +35810,7 @@
         <c:noMultiLvlLbl val="0"/>
       </c:catAx>
       <c:valAx>
-        <c:axId val="9019912"/>
+        <c:axId val="311664640"/>
         <c:scaling>
           <c:orientation val="minMax"/>
         </c:scaling>
@@ -35807,7 +35861,7 @@
             <a:endParaRPr lang="da-DK"/>
           </a:p>
         </c:txPr>
-        <c:crossAx val="9019520"/>
+        <c:crossAx val="311665424"/>
         <c:crosses val="autoZero"/>
         <c:crossBetween val="between"/>
       </c:valAx>
@@ -36453,11 +36507,11 @@
         </c:dLbls>
         <c:gapWidth val="79"/>
         <c:overlap val="100"/>
-        <c:axId val="9020696"/>
-        <c:axId val="515626848"/>
+        <c:axId val="311666208"/>
+        <c:axId val="162068136"/>
       </c:barChart>
       <c:catAx>
-        <c:axId val="9020696"/>
+        <c:axId val="311666208"/>
         <c:scaling>
           <c:orientation val="minMax"/>
         </c:scaling>
@@ -36514,7 +36568,7 @@
             <a:endParaRPr lang="da-DK"/>
           </a:p>
         </c:txPr>
-        <c:crossAx val="515626848"/>
+        <c:crossAx val="162068136"/>
         <c:crosses val="autoZero"/>
         <c:auto val="1"/>
         <c:lblAlgn val="ctr"/>
@@ -36522,7 +36576,7 @@
         <c:noMultiLvlLbl val="0"/>
       </c:catAx>
       <c:valAx>
-        <c:axId val="515626848"/>
+        <c:axId val="162068136"/>
         <c:scaling>
           <c:orientation val="minMax"/>
         </c:scaling>
@@ -36579,7 +36633,7 @@
             <a:endParaRPr lang="da-DK"/>
           </a:p>
         </c:txPr>
-        <c:crossAx val="9020696"/>
+        <c:crossAx val="311666208"/>
         <c:crosses val="autoZero"/>
         <c:crossBetween val="between"/>
       </c:valAx>
@@ -37199,11 +37253,11 @@
         </c:dLbls>
         <c:gapWidth val="79"/>
         <c:overlap val="100"/>
-        <c:axId val="515627632"/>
-        <c:axId val="515628024"/>
+        <c:axId val="162069312"/>
+        <c:axId val="162066176"/>
       </c:barChart>
       <c:catAx>
-        <c:axId val="515627632"/>
+        <c:axId val="162069312"/>
         <c:scaling>
           <c:orientation val="minMax"/>
         </c:scaling>
@@ -37260,7 +37314,7 @@
             <a:endParaRPr lang="da-DK"/>
           </a:p>
         </c:txPr>
-        <c:crossAx val="515628024"/>
+        <c:crossAx val="162066176"/>
         <c:crosses val="autoZero"/>
         <c:auto val="1"/>
         <c:lblAlgn val="ctr"/>
@@ -37268,7 +37322,7 @@
         <c:noMultiLvlLbl val="0"/>
       </c:catAx>
       <c:valAx>
-        <c:axId val="515628024"/>
+        <c:axId val="162066176"/>
         <c:scaling>
           <c:orientation val="minMax"/>
         </c:scaling>
@@ -37325,7 +37379,7 @@
             <a:endParaRPr lang="da-DK"/>
           </a:p>
         </c:txPr>
-        <c:crossAx val="515627632"/>
+        <c:crossAx val="162069312"/>
         <c:crosses val="autoZero"/>
         <c:crossBetween val="between"/>
       </c:valAx>
@@ -38047,11 +38101,11 @@
         </c:dLbls>
         <c:gapWidth val="79"/>
         <c:overlap val="100"/>
-        <c:axId val="417854320"/>
-        <c:axId val="417852752"/>
+        <c:axId val="162067744"/>
+        <c:axId val="162065784"/>
       </c:barChart>
       <c:catAx>
-        <c:axId val="417854320"/>
+        <c:axId val="162067744"/>
         <c:scaling>
           <c:orientation val="minMax"/>
         </c:scaling>
@@ -38108,7 +38162,7 @@
             <a:endParaRPr lang="da-DK"/>
           </a:p>
         </c:txPr>
-        <c:crossAx val="417852752"/>
+        <c:crossAx val="162065784"/>
         <c:crosses val="autoZero"/>
         <c:auto val="1"/>
         <c:lblAlgn val="ctr"/>
@@ -38116,7 +38170,7 @@
         <c:noMultiLvlLbl val="0"/>
       </c:catAx>
       <c:valAx>
-        <c:axId val="417852752"/>
+        <c:axId val="162065784"/>
         <c:scaling>
           <c:orientation val="minMax"/>
         </c:scaling>
@@ -38173,7 +38227,7 @@
             <a:endParaRPr lang="da-DK"/>
           </a:p>
         </c:txPr>
-        <c:crossAx val="417854320"/>
+        <c:crossAx val="162067744"/>
         <c:crosses val="autoZero"/>
         <c:crossBetween val="between"/>
       </c:valAx>
@@ -41911,7 +41965,7 @@
 </file>
 
 <file path=customXml/itemProps1.xml><?xml version="1.0" encoding="utf-8"?>
-<ds:datastoreItem xmlns:ds="http://schemas.openxmlformats.org/officeDocument/2006/customXml" ds:itemID="{DD93CD83-728B-4114-AC0F-B64D5325605D}">
+<ds:datastoreItem xmlns:ds="http://schemas.openxmlformats.org/officeDocument/2006/customXml" ds:itemID="{CD0B1E2B-7D60-457F-ABB2-82E4BA7697C0}">
   <ds:schemaRefs>
     <ds:schemaRef ds:uri="http://schemas.openxmlformats.org/officeDocument/2006/bibliography"/>
   </ds:schemaRefs>

</xml_diff>